<commit_message>
Adicionada versão pdf do relatório.
</commit_message>
<xml_diff>
--- a/docs/fase4/RelatorioFase4.docx
+++ b/docs/fase4/RelatorioFase4.docx
@@ -654,8 +654,6 @@
             <w:t>Índice</w:t>
           </w:r>
         </w:p>
-        <w:bookmarkStart w:id="0" w:name="_GoBack"/>
-        <w:bookmarkEnd w:id="0"/>
         <w:p>
           <w:pPr>
             <w:pStyle w:val="ndice1"/>
@@ -4136,139 +4134,136 @@
       <w:pPr>
         <w:pStyle w:val="Cabealho1"/>
       </w:pPr>
-      <w:bookmarkStart w:id="1" w:name="_Toc357984188"/>
+      <w:bookmarkStart w:id="0" w:name="_Toc357984188"/>
       <w:r>
         <w:lastRenderedPageBreak/>
         <w:t>Introdução</w:t>
       </w:r>
+      <w:bookmarkEnd w:id="0"/>
+    </w:p>
+    <w:p>
+      <w:pPr>
+        <w:pStyle w:val="Cabealho2"/>
+      </w:pPr>
+      <w:bookmarkStart w:id="1" w:name="_Toc357984189"/>
+      <w:r>
+        <w:t xml:space="preserve">1.1 </w:t>
+      </w:r>
+      <w:r>
+        <w:t>Contextualização</w:t>
+      </w:r>
       <w:bookmarkEnd w:id="1"/>
     </w:p>
+    <w:p/>
+    <w:p>
+      <w:r>
+        <w:t>No contexto da cadeira de Laboratórios de Informática IV, do curso de Engenharia Informática, foi-nos proposto desenvolver um sistema de monitorização da via p</w:t>
+      </w:r>
+      <w:r>
+        <w:t>ública baseado numa rede social</w:t>
+      </w:r>
+      <w:r>
+        <w:t xml:space="preserve">. </w:t>
+      </w:r>
+    </w:p>
+    <w:p>
+      <w:r>
+        <w:t xml:space="preserve">Neste relatório pretende-se documentar quais as motivações que levaram ao desenvolvimento deste </w:t>
+      </w:r>
+      <w:r>
+        <w:t>projeto</w:t>
+      </w:r>
+      <w:r>
+        <w:t>, qual o impacto esperado e ainda documentar os requisitos que se pretende que a aplicação respeite, sejam estes funcionais ou não funcionais.</w:t>
+      </w:r>
+    </w:p>
+    <w:p>
+      <w:r>
+        <w:t xml:space="preserve">Pretende-se ainda documentar todas as decisões que </w:t>
+      </w:r>
+      <w:r>
+        <w:t>se tomaram durante a fase de implementação e eventuais desvios que tenham ocorrido relativamente à fase de planeamento.</w:t>
+      </w:r>
+    </w:p>
+    <w:p/>
     <w:p>
       <w:pPr>
         <w:pStyle w:val="Cabealho2"/>
       </w:pPr>
-      <w:bookmarkStart w:id="2" w:name="_Toc357984189"/>
-      <w:r>
-        <w:t xml:space="preserve">1.1 </w:t>
-      </w:r>
-      <w:r>
-        <w:t>Contextualização</w:t>
+      <w:bookmarkStart w:id="2" w:name="_Toc357984190"/>
+      <w:r>
+        <w:t xml:space="preserve">1.2 </w:t>
+      </w:r>
+      <w:r>
+        <w:t>Apresentação do cas</w:t>
+      </w:r>
+      <w:r>
+        <w:t>o</w:t>
+      </w:r>
+      <w:r>
+        <w:t xml:space="preserve"> de estudo</w:t>
       </w:r>
       <w:bookmarkEnd w:id="2"/>
     </w:p>
+    <w:p>
+      <w:pPr>
+        <w:pStyle w:val="Cabealho3"/>
+      </w:pPr>
+      <w:bookmarkStart w:id="3" w:name="_Toc357984191"/>
+      <w:r>
+        <w:t>Descrição</w:t>
+      </w:r>
+      <w:bookmarkEnd w:id="3"/>
+    </w:p>
     <w:p/>
     <w:p>
-      <w:r>
-        <w:t>No contexto da cadeira de Laboratórios de Informática IV, do curso de Engenharia Informática, foi-nos proposto desenvolver um sistema de monitorização da via p</w:t>
-      </w:r>
-      <w:r>
-        <w:t>ública baseado numa rede social</w:t>
-      </w:r>
-      <w:r>
-        <w:t xml:space="preserve">. </w:t>
-      </w:r>
-    </w:p>
-    <w:p>
-      <w:r>
-        <w:t xml:space="preserve">Neste relatório pretende-se documentar quais as motivações que levaram ao desenvolvimento deste </w:t>
-      </w:r>
-      <w:r>
-        <w:t>projeto</w:t>
-      </w:r>
-      <w:r>
-        <w:t>, qual o impacto esperado e ainda documentar os requisitos que se pretende que a aplicação respeite, sejam estes funcionais ou não funcionais.</w:t>
-      </w:r>
-    </w:p>
-    <w:p>
-      <w:r>
-        <w:t xml:space="preserve">Ainda de forma não vinculativa abordar-se-ão algumas das tecnologias que se exploraram e se consideraram como apropriadas ao desenvolvimento do </w:t>
-      </w:r>
-      <w:r>
-        <w:t>projeto</w:t>
-      </w:r>
-      <w:r>
-        <w:t xml:space="preserve"> em questão.</w:t>
-      </w:r>
-    </w:p>
-    <w:p/>
-    <w:p>
-      <w:pPr>
-        <w:pStyle w:val="Cabealho2"/>
-      </w:pPr>
-      <w:bookmarkStart w:id="3" w:name="_Toc357984190"/>
-      <w:r>
-        <w:t xml:space="preserve">1.2 </w:t>
-      </w:r>
-      <w:r>
-        <w:t>Apresentação do cas</w:t>
-      </w:r>
-      <w:r>
-        <w:t>o</w:t>
-      </w:r>
-      <w:r>
-        <w:t xml:space="preserve"> de estudo</w:t>
-      </w:r>
-      <w:bookmarkEnd w:id="3"/>
+      <w:proofErr w:type="spellStart"/>
+      <w:r>
+        <w:t>MyStreet</w:t>
+      </w:r>
+      <w:proofErr w:type="spellEnd"/>
+      <w:r>
+        <w:t xml:space="preserve"> </w:t>
+      </w:r>
+      <w:r>
+        <w:t>será uma rede social que irá permitir a todos os utilizadores reportarem os mais variados problemas que possam surgir na sua vizinhança num ambiente informal e em que a interatividade assumirá um papel chave.</w:t>
+      </w:r>
+    </w:p>
+    <w:p>
+      <w:r>
+        <w:t>Tirando partido das funcionalidades existentes na maioria dos telemóveis que circulam hoje em dia, o utilizador poderá reportar situações como, por exemplo, luzes fundidas, buracos na estrada, falhas de energia, grafitis ofensivos, apenas "postando" a situação e identificando o local (seja de forma automática, preenchimento de morada ou seleção em mapa), podendo ainda adicionar fotografias demonstrativas.</w:t>
+      </w:r>
+    </w:p>
+    <w:p>
+      <w:r>
+        <w:t>Os funcionários das autarquias terão também acesso a esta rede e poderão ir dando um feedback em tempo real das situações que resolveram ou estão a resolver. Por outro lado, os funcionários poderão usar esta rede para informar quando irão proceder a essas alterações e qual o impacto esperado sobre o trânsito de modo a evitar as inesperadas filas e buzinões associados.</w:t>
+      </w:r>
+    </w:p>
+    <w:p>
+      <w:r>
+        <w:t>Ao colocar os dois lados da questão em contacto, pretende-se ainda promover o debate de modo a que possam surgir mais e melhores soluções a problemas da vizinhança.</w:t>
+      </w:r>
+    </w:p>
+    <w:p>
+      <w:r>
+        <w:t>Por outro lado, esta aplicação possuirá uma secção de perdidos e achados que permitirá informar a vizinhança de objetos que se tenham encontrado ou então de objetos que se tenham perdido e se pretendam recuperar, tudo em prol de uma boa vizinhança.</w:t>
+      </w:r>
     </w:p>
     <w:p>
       <w:pPr>
         <w:pStyle w:val="Cabealho3"/>
       </w:pPr>
-      <w:bookmarkStart w:id="4" w:name="_Toc357984191"/>
-      <w:r>
-        <w:t>Descrição</w:t>
-      </w:r>
-      <w:bookmarkEnd w:id="4"/>
-    </w:p>
-    <w:p/>
-    <w:p>
-      <w:proofErr w:type="spellStart"/>
-      <w:r>
-        <w:t>MyStreet</w:t>
-      </w:r>
-      <w:proofErr w:type="spellEnd"/>
-      <w:r>
-        <w:t xml:space="preserve"> </w:t>
-      </w:r>
-      <w:r>
-        <w:t>será uma rede social que irá permitir a todos os utilizadores reportarem os mais variados problemas que possam surgir na sua vizinhança num ambiente informal e em que a interatividade assumirá um papel chave.</w:t>
-      </w:r>
-    </w:p>
-    <w:p>
-      <w:r>
-        <w:t>Tirando partido das funcionalidades existentes na maioria dos telemóveis que circulam hoje em dia, o utilizador poderá reportar situações como, por exemplo, luzes fundidas, buracos na estrada, falhas de energia, grafitis ofensivos, apenas "postando" a situação e identificando o local (seja de forma automática, preenchimento de morada ou seleção em mapa), podendo ainda adicionar fotografias demonstrativas.</w:t>
-      </w:r>
-    </w:p>
-    <w:p>
-      <w:r>
-        <w:t>Os funcionários das autarquias terão também acesso a esta rede e poderão ir dando um feedback em tempo real das situações que resolveram ou estão a resolver. Por outro lado, os funcionários poderão usar esta rede para informar quando irão proceder a essas alterações e qual o impacto esperado sobre o trânsito de modo a evitar as inesperadas filas e buzinões associados.</w:t>
-      </w:r>
-    </w:p>
-    <w:p>
-      <w:r>
-        <w:t>Ao colocar os dois lados da questão em contacto, pretende-se ainda promover o debate de modo a que possam surgir mais e melhores soluções a problemas da vizinhança.</w:t>
-      </w:r>
-    </w:p>
-    <w:p>
-      <w:r>
-        <w:t>Por outro lado, esta aplicação possuirá uma secção de perdidos e achados que permitirá informar a vizinhança de objetos que se tenham encontrado ou então de objetos que se tenham perdido e se pretendam recuperar, tudo em prol de uma boa vizinhança.</w:t>
-      </w:r>
-    </w:p>
-    <w:p>
-      <w:pPr>
-        <w:pStyle w:val="Cabealho3"/>
-      </w:pPr>
-      <w:bookmarkStart w:id="5" w:name="_Toc350806412"/>
+      <w:bookmarkStart w:id="4" w:name="_Toc350806412"/>
       <w:r>
         <w:br w:type="page"/>
       </w:r>
-      <w:bookmarkStart w:id="6" w:name="_Toc357984192"/>
+      <w:bookmarkStart w:id="5" w:name="_Toc357984192"/>
       <w:r>
         <w:lastRenderedPageBreak/>
         <w:t>Componentes</w:t>
       </w:r>
+      <w:bookmarkEnd w:id="4"/>
       <w:bookmarkEnd w:id="5"/>
-      <w:bookmarkEnd w:id="6"/>
     </w:p>
     <w:p/>
     <w:p>
@@ -4361,6 +4356,67 @@
     </w:p>
     <w:p>
       <w:pPr>
+        <w:pStyle w:val="Subttulo"/>
+        <w:numPr>
+          <w:ilvl w:val="0"/>
+          <w:numId w:val="6"/>
+        </w:numPr>
+      </w:pPr>
+      <w:r>
+        <w:t xml:space="preserve">Web </w:t>
+      </w:r>
+      <w:proofErr w:type="spellStart"/>
+      <w:r>
+        <w:t>Service</w:t>
+      </w:r>
+      <w:proofErr w:type="spellEnd"/>
+      <w:r>
+        <w:t xml:space="preserve"> REST</w:t>
+      </w:r>
+    </w:p>
+    <w:p>
+      <w:pPr>
+        <w:rPr>
+          <w:lang w:eastAsia="ja-JP"/>
+        </w:rPr>
+      </w:pPr>
+      <w:r>
+        <w:rPr>
+          <w:lang w:eastAsia="ja-JP"/>
+        </w:rPr>
+        <w:t xml:space="preserve">Como se teria alguma dificuldade na implementação de uma ligação constante entre a aplicação Mobile e a base de dados, optou-se por se adicionar um Web </w:t>
+      </w:r>
+      <w:proofErr w:type="spellStart"/>
+      <w:r>
+        <w:rPr>
+          <w:lang w:eastAsia="ja-JP"/>
+        </w:rPr>
+        <w:t>Service</w:t>
+      </w:r>
+      <w:proofErr w:type="spellEnd"/>
+      <w:r>
+        <w:rPr>
+          <w:lang w:eastAsia="ja-JP"/>
+        </w:rPr>
+        <w:t xml:space="preserve">, baseado no conceito REST, que recebe pedidos via </w:t>
+      </w:r>
+      <w:proofErr w:type="spellStart"/>
+      <w:r>
+        <w:rPr>
+          <w:lang w:eastAsia="ja-JP"/>
+        </w:rPr>
+        <w:t>https</w:t>
+      </w:r>
+      <w:proofErr w:type="spellEnd"/>
+      <w:r>
+        <w:rPr>
+          <w:lang w:eastAsia="ja-JP"/>
+        </w:rPr>
+        <w:t>, efetua as pesquisas, inserções, atualizações ou remoções e devolve os resultados sobre a forma de XML ou JSON.</w:t>
+      </w:r>
+    </w:p>
+    <w:p>
+      <w:pPr>
         <w:pStyle w:val="Textosimples"/>
         <w:rPr>
           <w:rFonts w:ascii="Arial" w:hAnsi="Arial" w:cs="Arial"/>
@@ -4396,11 +4452,9 @@
       <w:r>
         <w:t xml:space="preserve"> </w:t>
       </w:r>
-      <w:proofErr w:type="gramStart"/>
-      <w:r>
-        <w:t>de forma a que</w:t>
-      </w:r>
-      <w:proofErr w:type="gramEnd"/>
+      <w:r>
+        <w:t>para que</w:t>
+      </w:r>
       <w:r>
         <w:t xml:space="preserve"> a sua resposta seja o mais célere possível, por isso a eficiência e escalabilidade da base de dados serão pontos fulcrais a ter em atenção no desenrolar deste projeto. </w:t>
       </w:r>
@@ -4440,7 +4494,7 @@
       <w:pPr>
         <w:pStyle w:val="Cabealho3"/>
       </w:pPr>
-      <w:bookmarkStart w:id="7" w:name="_Toc357984193"/>
+      <w:bookmarkStart w:id="6" w:name="_Toc357984193"/>
       <w:r>
         <w:lastRenderedPageBreak/>
         <w:t xml:space="preserve">Análise da Concorrência e </w:t>
@@ -4453,7 +4507,7 @@
       <w:r>
         <w:t xml:space="preserve"> do mercado</w:t>
       </w:r>
-      <w:bookmarkEnd w:id="7"/>
+      <w:bookmarkEnd w:id="6"/>
     </w:p>
     <w:p/>
     <w:p>
@@ -4523,14 +4577,14 @@
       <w:pPr>
         <w:pStyle w:val="Cabealho2"/>
       </w:pPr>
-      <w:bookmarkStart w:id="8" w:name="_Toc357984194"/>
+      <w:bookmarkStart w:id="7" w:name="_Toc357984194"/>
       <w:r>
         <w:t xml:space="preserve">1.3 </w:t>
       </w:r>
       <w:r>
         <w:t>Motivação</w:t>
       </w:r>
-      <w:bookmarkEnd w:id="8"/>
+      <w:bookmarkEnd w:id="7"/>
     </w:p>
     <w:p/>
     <w:p>
@@ -4610,11 +4664,11 @@
         <w:lastRenderedPageBreak/>
         <w:t xml:space="preserve"> </w:t>
       </w:r>
-      <w:bookmarkStart w:id="9" w:name="_Toc357984195"/>
+      <w:bookmarkStart w:id="8" w:name="_Toc357984195"/>
       <w:r>
         <w:t>Objetivos</w:t>
       </w:r>
-      <w:bookmarkEnd w:id="9"/>
+      <w:bookmarkEnd w:id="8"/>
     </w:p>
     <w:p/>
     <w:p>
@@ -4805,7 +4859,7 @@
     </w:p>
     <w:p>
       <w:pPr>
-        <w:ind w:left="360" w:firstLine="0"/>
+        <w:ind w:firstLine="0"/>
         <w:rPr>
           <w:rFonts w:ascii="Times" w:hAnsi="Times" w:cs="Times"/>
         </w:rPr>
@@ -4852,6 +4906,7 @@
           <w:ilvl w:val="0"/>
           <w:numId w:val="17"/>
         </w:numPr>
+        <w:ind w:left="709"/>
         <w:rPr>
           <w:rFonts w:ascii="Times" w:hAnsi="Times" w:cs="Times"/>
         </w:rPr>
@@ -4870,6 +4925,7 @@
           <w:ilvl w:val="0"/>
           <w:numId w:val="17"/>
         </w:numPr>
+        <w:ind w:left="709"/>
         <w:rPr>
           <w:rFonts w:ascii="Times" w:hAnsi="Times" w:cs="Times"/>
         </w:rPr>
@@ -4888,6 +4944,7 @@
           <w:ilvl w:val="0"/>
           <w:numId w:val="17"/>
         </w:numPr>
+        <w:ind w:left="709"/>
         <w:rPr>
           <w:rFonts w:ascii="Times" w:hAnsi="Times" w:cs="Times"/>
         </w:rPr>
@@ -4910,12 +4967,12 @@
       <w:pPr>
         <w:pStyle w:val="Cabealho1"/>
       </w:pPr>
-      <w:bookmarkStart w:id="10" w:name="_Toc357984196"/>
+      <w:bookmarkStart w:id="9" w:name="_Toc357984196"/>
       <w:r>
         <w:lastRenderedPageBreak/>
         <w:t>Análise de Requisitos</w:t>
       </w:r>
-      <w:bookmarkEnd w:id="10"/>
+      <w:bookmarkEnd w:id="9"/>
     </w:p>
     <w:p/>
     <w:p>
@@ -4958,14 +5015,14 @@
       <w:pPr>
         <w:pStyle w:val="Cabealho2"/>
       </w:pPr>
-      <w:bookmarkStart w:id="11" w:name="_Toc357984197"/>
+      <w:bookmarkStart w:id="10" w:name="_Toc357984197"/>
       <w:r>
         <w:t>3</w:t>
       </w:r>
       <w:r>
         <w:t>.1 Requisitos funcionais</w:t>
       </w:r>
-      <w:bookmarkEnd w:id="11"/>
+      <w:bookmarkEnd w:id="10"/>
     </w:p>
     <w:p>
       <w:r>
@@ -5227,7 +5284,7 @@
       <w:pPr>
         <w:pStyle w:val="Cabealho2"/>
       </w:pPr>
-      <w:bookmarkStart w:id="12" w:name="_Toc357984198"/>
+      <w:bookmarkStart w:id="11" w:name="_Toc357984198"/>
       <w:r>
         <w:lastRenderedPageBreak/>
         <w:t>3</w:t>
@@ -5241,7 +5298,7 @@
       <w:r>
         <w:t xml:space="preserve"> Requisitos de interface</w:t>
       </w:r>
-      <w:bookmarkEnd w:id="12"/>
+      <w:bookmarkEnd w:id="11"/>
     </w:p>
     <w:p/>
     <w:p>
@@ -5317,14 +5374,14 @@
       <w:pPr>
         <w:pStyle w:val="Cabealho2"/>
       </w:pPr>
-      <w:bookmarkStart w:id="13" w:name="_Toc357984199"/>
+      <w:bookmarkStart w:id="12" w:name="_Toc357984199"/>
       <w:r>
         <w:t>3</w:t>
       </w:r>
       <w:r>
         <w:t>.3 Requisitos da Base de Dados</w:t>
       </w:r>
-      <w:bookmarkEnd w:id="13"/>
+      <w:bookmarkEnd w:id="12"/>
     </w:p>
     <w:p/>
     <w:p>
@@ -5365,7 +5422,7 @@
       <w:pPr>
         <w:pStyle w:val="Cabealho2"/>
       </w:pPr>
-      <w:bookmarkStart w:id="14" w:name="_Toc357984200"/>
+      <w:bookmarkStart w:id="13" w:name="_Toc357984200"/>
       <w:r>
         <w:t>3</w:t>
       </w:r>
@@ -5375,7 +5432,7 @@
       <w:r>
         <w:t xml:space="preserve"> Requisitos tecnológicos</w:t>
       </w:r>
-      <w:bookmarkEnd w:id="14"/>
+      <w:bookmarkEnd w:id="13"/>
     </w:p>
     <w:p/>
     <w:p>
@@ -5400,7 +5457,13 @@
       </w:r>
       <w:proofErr w:type="gramEnd"/>
       <w:r>
-        <w:t xml:space="preserve"> da Microsoft. Pretende-se tirar partido do vasto leque de funcionalidades disponibilizada nesta biblioteca para que o desenvolvimento seja o mais célere possível. A linguagem que irá ser utilizada em detrimento do Visual Basic será o C# essencialmente devido à maior divulgação que tem tipo pela Web.</w:t>
+        <w:t xml:space="preserve"> da Microsoft. Pretende-se tirar partido do vasto leque de funcionalidades disponibilizada nesta biblioteca para que o desenvolvimento seja o mais célere possível. A linguagem que irá ser utilizada em detrimento do Visual Basic será o C# essencialmente devid</w:t>
+      </w:r>
+      <w:r>
+        <w:t>o à maior divulgação que tem tid</w:t>
+      </w:r>
+      <w:r>
+        <w:t>o pela Web.</w:t>
       </w:r>
     </w:p>
     <w:p>
@@ -5686,11 +5749,11 @@
       <w:pPr>
         <w:pStyle w:val="Cabealho1"/>
       </w:pPr>
-      <w:bookmarkStart w:id="15" w:name="_Toc357984201"/>
+      <w:bookmarkStart w:id="14" w:name="_Toc357984201"/>
       <w:r>
         <w:t>Especificação UML</w:t>
       </w:r>
-      <w:bookmarkEnd w:id="15"/>
+      <w:bookmarkEnd w:id="14"/>
     </w:p>
     <w:p>
       <w:pPr>
@@ -5755,7 +5818,7 @@
       <w:pPr>
         <w:pStyle w:val="Cabealho2"/>
       </w:pPr>
-      <w:bookmarkStart w:id="16" w:name="_Toc357984202"/>
+      <w:bookmarkStart w:id="15" w:name="_Toc357984202"/>
       <w:r>
         <w:lastRenderedPageBreak/>
         <w:t>4</w:t>
@@ -5763,7 +5826,7 @@
       <w:r>
         <w:t>.1 Modelo de Domínio</w:t>
       </w:r>
-      <w:bookmarkEnd w:id="16"/>
+      <w:bookmarkEnd w:id="15"/>
     </w:p>
     <w:p>
       <w:pPr>
@@ -5879,7 +5942,7 @@
           <w:iCs/>
         </w:rPr>
       </w:pPr>
-      <w:bookmarkStart w:id="17" w:name="_Toc357984203"/>
+      <w:bookmarkStart w:id="16" w:name="_Toc357984203"/>
       <w:r>
         <w:t>4</w:t>
       </w:r>
@@ -5899,7 +5962,7 @@
         </w:rPr>
         <w:t>Use Case</w:t>
       </w:r>
-      <w:bookmarkEnd w:id="17"/>
+      <w:bookmarkEnd w:id="16"/>
     </w:p>
     <w:p>
       <w:pPr>
@@ -5931,11 +5994,11 @@
       <w:pPr>
         <w:pStyle w:val="Cabealho3"/>
       </w:pPr>
-      <w:bookmarkStart w:id="18" w:name="_Toc357984204"/>
+      <w:bookmarkStart w:id="17" w:name="_Toc357984204"/>
       <w:r>
         <w:t>Utilizadores</w:t>
       </w:r>
-      <w:bookmarkEnd w:id="18"/>
+      <w:bookmarkEnd w:id="17"/>
     </w:p>
     <w:p/>
     <w:p>
@@ -6103,11 +6166,11 @@
       <w:pPr>
         <w:pStyle w:val="Cabealho3"/>
       </w:pPr>
-      <w:bookmarkStart w:id="19" w:name="_Toc357984205"/>
+      <w:bookmarkStart w:id="18" w:name="_Toc357984205"/>
       <w:r>
         <w:t>Diagrama Geral de Use Case</w:t>
       </w:r>
-      <w:bookmarkEnd w:id="19"/>
+      <w:bookmarkEnd w:id="18"/>
     </w:p>
     <w:p/>
     <w:p>
@@ -6215,12 +6278,12 @@
       <w:pPr>
         <w:pStyle w:val="Cabealho3"/>
       </w:pPr>
-      <w:bookmarkStart w:id="20" w:name="_Toc357984206"/>
+      <w:bookmarkStart w:id="19" w:name="_Toc357984206"/>
       <w:r>
         <w:lastRenderedPageBreak/>
         <w:t>Descrição textual dos diagramas de Use Case</w:t>
       </w:r>
-      <w:bookmarkEnd w:id="20"/>
+      <w:bookmarkEnd w:id="19"/>
     </w:p>
     <w:p/>
     <w:p>
@@ -6515,14 +6578,14 @@
       <w:pPr>
         <w:pStyle w:val="Cabealho2"/>
       </w:pPr>
-      <w:bookmarkStart w:id="21" w:name="_Toc357984207"/>
+      <w:bookmarkStart w:id="20" w:name="_Toc357984207"/>
       <w:r>
         <w:t>4</w:t>
       </w:r>
       <w:r>
         <w:t>.3 Diagramas de Sequência</w:t>
       </w:r>
-      <w:bookmarkEnd w:id="21"/>
+      <w:bookmarkEnd w:id="20"/>
     </w:p>
     <w:p/>
     <w:p>
@@ -7649,7 +7712,7 @@
       <w:pPr>
         <w:pStyle w:val="Cabealho2"/>
       </w:pPr>
-      <w:bookmarkStart w:id="22" w:name="_Toc357984208"/>
+      <w:bookmarkStart w:id="21" w:name="_Toc357984208"/>
       <w:r>
         <w:lastRenderedPageBreak/>
         <w:t xml:space="preserve">4.3 </w:t>
@@ -7660,17 +7723,17 @@
       <w:r>
         <w:t xml:space="preserve"> de Atividade</w:t>
       </w:r>
+      <w:bookmarkEnd w:id="21"/>
+    </w:p>
+    <w:p>
+      <w:pPr>
+        <w:pStyle w:val="Cabealho3"/>
+      </w:pPr>
+      <w:bookmarkStart w:id="22" w:name="_Toc357984209"/>
+      <w:r>
+        <w:t>Diagramas de Atividade Gerais</w:t>
+      </w:r>
       <w:bookmarkEnd w:id="22"/>
-    </w:p>
-    <w:p>
-      <w:pPr>
-        <w:pStyle w:val="Cabealho3"/>
-      </w:pPr>
-      <w:bookmarkStart w:id="23" w:name="_Toc357984209"/>
-      <w:r>
-        <w:t>Diagramas de Atividade Gerais</w:t>
-      </w:r>
-      <w:bookmarkEnd w:id="23"/>
     </w:p>
     <w:p>
       <w:pPr>
@@ -8008,12 +8071,12 @@
       <w:pPr>
         <w:pStyle w:val="Cabealho3"/>
       </w:pPr>
-      <w:bookmarkStart w:id="24" w:name="_Toc357984210"/>
+      <w:bookmarkStart w:id="23" w:name="_Toc357984210"/>
       <w:r>
         <w:lastRenderedPageBreak/>
         <w:t>Diagramas de Atividade de funções específicas</w:t>
       </w:r>
-      <w:bookmarkEnd w:id="24"/>
+      <w:bookmarkEnd w:id="23"/>
     </w:p>
     <w:p/>
     <w:p>
@@ -8484,7 +8547,6 @@
           <w:pgSz w:w="11906" w:h="16838"/>
           <w:pgMar w:top="1417" w:right="1701" w:bottom="1417" w:left="1701" w:header="708" w:footer="708" w:gutter="0"/>
           <w:cols w:space="708"/>
-          <w:titlePg/>
           <w:docGrid w:linePitch="360"/>
         </w:sectPr>
       </w:pPr>
@@ -8493,12 +8555,12 @@
       <w:pPr>
         <w:pStyle w:val="Cabealho1"/>
       </w:pPr>
-      <w:bookmarkStart w:id="25" w:name="_Toc357984211"/>
+      <w:bookmarkStart w:id="24" w:name="_Toc357984211"/>
       <w:r>
         <w:lastRenderedPageBreak/>
         <w:t>Esquema Relacional de Base de Dados</w:t>
       </w:r>
-      <w:bookmarkEnd w:id="25"/>
+      <w:bookmarkEnd w:id="24"/>
     </w:p>
     <w:p>
       <w:pPr>
@@ -8602,19 +8664,11 @@
       </w:pPr>
     </w:p>
     <w:p>
-      <w:pPr>
-        <w:ind w:firstLine="0"/>
-        <w:jc w:val="left"/>
-      </w:pPr>
       <w:r>
         <w:t>Todas as entidades do nosso sistema são representados na nossa base de dados por uma tabela com o nome dessa mesma entidade, por exemplo, de forma a garantir a persistência dos utilizadores da aplicação, assim como guardar toda a informação relativa a este, existe uma tabela com o nome “Utilizador”.</w:t>
       </w:r>
     </w:p>
     <w:p>
-      <w:pPr>
-        <w:ind w:firstLine="0"/>
-        <w:jc w:val="left"/>
-      </w:pPr>
       <w:r>
         <w:t>Todas elas estão relacionadas entre si, algumas com ligações diretas outras com ligações auxiliadas por tabelas intermediárias, por exemplo a tabela “</w:t>
       </w:r>
@@ -8628,52 +8682,51 @@
       </w:r>
     </w:p>
     <w:p>
-      <w:pPr>
-        <w:ind w:firstLine="0"/>
-        <w:jc w:val="left"/>
+      <w:r>
+        <w:t xml:space="preserve">Outra caraterística da nossa base de dados é que todas as tabelas relativas a entidades possuem uma coluna </w:t>
+      </w:r>
+      <w:proofErr w:type="spellStart"/>
+      <w:r>
+        <w:t>EntidadeID</w:t>
+      </w:r>
+      <w:proofErr w:type="spellEnd"/>
+      <w:r>
+        <w:t xml:space="preserve"> que identifica inequivocamente um registo dessa mesma tabela.</w:t>
+      </w:r>
+    </w:p>
+    <w:p>
+      <w:pPr>
         <w:sectPr>
           <w:pgSz w:w="11906" w:h="16838"/>
           <w:pgMar w:top="1417" w:right="1701" w:bottom="1417" w:left="1701" w:header="708" w:footer="708" w:gutter="0"/>
           <w:cols w:space="708"/>
-          <w:titlePg/>
           <w:docGrid w:linePitch="360"/>
         </w:sectPr>
       </w:pPr>
-      <w:r>
-        <w:t xml:space="preserve">Outra caraterística da nossa base de dados é que todas as tabelas relativas a entidades possuem uma coluna </w:t>
-      </w:r>
-      <w:proofErr w:type="spellStart"/>
-      <w:r>
-        <w:t>EntidadeID</w:t>
-      </w:r>
-      <w:proofErr w:type="spellEnd"/>
-      <w:r>
-        <w:t xml:space="preserve"> que identifica inequivocamente um registo dessa mesma tabela.</w:t>
-      </w:r>
     </w:p>
     <w:p>
       <w:pPr>
         <w:pStyle w:val="Cabealho1"/>
       </w:pPr>
-      <w:bookmarkStart w:id="26" w:name="_Toc357984212"/>
+      <w:bookmarkStart w:id="25" w:name="_Toc357984212"/>
       <w:r>
         <w:lastRenderedPageBreak/>
         <w:t>Implementação</w:t>
       </w:r>
+      <w:bookmarkEnd w:id="25"/>
+    </w:p>
+    <w:p>
+      <w:pPr>
+        <w:pStyle w:val="Cabealho2"/>
+      </w:pPr>
+      <w:bookmarkStart w:id="26" w:name="_Toc357984213"/>
+      <w:r>
+        <w:t xml:space="preserve">6.1 </w:t>
+      </w:r>
+      <w:r>
+        <w:t>Ambiente de trabalho e tecnologias utilizadas</w:t>
+      </w:r>
       <w:bookmarkEnd w:id="26"/>
-    </w:p>
-    <w:p>
-      <w:pPr>
-        <w:pStyle w:val="Cabealho2"/>
-      </w:pPr>
-      <w:bookmarkStart w:id="27" w:name="_Toc357984213"/>
-      <w:r>
-        <w:t xml:space="preserve">6.1 </w:t>
-      </w:r>
-      <w:r>
-        <w:t>Ambiente de trabalho e tecnologias utilizadas</w:t>
-      </w:r>
-      <w:bookmarkEnd w:id="27"/>
     </w:p>
     <w:p/>
     <w:p>
@@ -8993,7 +9046,7 @@
       <w:pPr>
         <w:pStyle w:val="Cabealho2"/>
       </w:pPr>
-      <w:bookmarkStart w:id="28" w:name="_Toc357984214"/>
+      <w:bookmarkStart w:id="27" w:name="_Toc357984214"/>
       <w:r>
         <w:lastRenderedPageBreak/>
         <w:t xml:space="preserve">6.2 </w:t>
@@ -9001,17 +9054,20 @@
       <w:r>
         <w:t>Esquema Global da solução</w:t>
       </w:r>
-      <w:bookmarkEnd w:id="28"/>
+      <w:bookmarkEnd w:id="27"/>
     </w:p>
     <w:p/>
     <w:p>
+      <w:pPr>
+        <w:keepNext/>
+      </w:pPr>
       <w:r>
         <w:rPr>
           <w:noProof/>
           <w:lang w:eastAsia="pt-PT"/>
         </w:rPr>
         <w:drawing>
-          <wp:inline distT="0" distB="0" distL="0" distR="0" wp14:anchorId="257BBF11" wp14:editId="175DC0ED">
+          <wp:inline distT="0" distB="0" distL="0" distR="0" wp14:anchorId="09B595C2" wp14:editId="163EEB4D">
             <wp:extent cx="5400040" cy="2942590"/>
             <wp:effectExtent l="0" t="0" r="0" b="0"/>
             <wp:docPr id="198" name="Imagem 198"/>
@@ -9048,6 +9104,29 @@
       </w:r>
     </w:p>
     <w:p>
+      <w:pPr>
+        <w:pStyle w:val="Legenda"/>
+        <w:jc w:val="center"/>
+      </w:pPr>
+      <w:r>
+        <w:t xml:space="preserve">Figura </w:t>
+      </w:r>
+      <w:fldSimple w:instr=" SEQ Figura \* ARABIC ">
+        <w:r>
+          <w:rPr>
+            <w:noProof/>
+          </w:rPr>
+          <w:t>27</w:t>
+        </w:r>
+      </w:fldSimple>
+      <w:r>
+        <w:t xml:space="preserve"> - Esquema global da solução</w:t>
+      </w:r>
+    </w:p>
+    <w:p/>
+    <w:p>
+      <w:bookmarkStart w:id="28" w:name="_GoBack"/>
+      <w:bookmarkEnd w:id="28"/>
       <w:r>
         <w:t xml:space="preserve">Motivado pela impraticabilidade da aplicação mobile estar em constante conexão a uma base de dados SQL </w:t>
       </w:r>
@@ -9168,6 +9247,7 @@
       </w:pPr>
       <w:proofErr w:type="spellStart"/>
       <w:r>
+        <w:lastRenderedPageBreak/>
         <w:t>Likes</w:t>
       </w:r>
       <w:proofErr w:type="spellEnd"/>
@@ -9193,7 +9273,6 @@
       </w:pPr>
       <w:proofErr w:type="spellStart"/>
       <w:r>
-        <w:lastRenderedPageBreak/>
         <w:t>Classificacoes</w:t>
       </w:r>
       <w:proofErr w:type="spellEnd"/>
@@ -9349,7 +9428,6 @@
           <w:pgSz w:w="11906" w:h="16838"/>
           <w:pgMar w:top="1417" w:right="1701" w:bottom="1417" w:left="1701" w:header="708" w:footer="708" w:gutter="0"/>
           <w:cols w:space="708"/>
-          <w:titlePg/>
           <w:docGrid w:linePitch="360"/>
         </w:sectPr>
       </w:pPr>
@@ -9502,14 +9580,13 @@
     </w:p>
     <w:p/>
     <w:p/>
-    <w:p/>
-    <w:p>
-      <w:pPr>
+    <w:p>
+      <w:pPr>
+        <w:ind w:firstLine="0"/>
         <w:sectPr>
           <w:pgSz w:w="11906" w:h="16838"/>
           <w:pgMar w:top="1417" w:right="1701" w:bottom="1417" w:left="1701" w:header="708" w:footer="708" w:gutter="0"/>
           <w:cols w:space="708"/>
-          <w:titlePg/>
           <w:docGrid w:linePitch="360"/>
         </w:sectPr>
       </w:pPr>
@@ -9756,6 +9833,7 @@
         </w:numPr>
       </w:pPr>
       <w:r>
+        <w:lastRenderedPageBreak/>
         <w:t>Localidade</w:t>
       </w:r>
     </w:p>
@@ -10133,7 +10211,6 @@
           <w:pgSz w:w="11906" w:h="16838"/>
           <w:pgMar w:top="1417" w:right="1701" w:bottom="1417" w:left="1701" w:header="708" w:footer="708" w:gutter="0"/>
           <w:cols w:space="708"/>
-          <w:titlePg/>
           <w:docGrid w:linePitch="360"/>
         </w:sectPr>
       </w:pPr>
@@ -11279,7 +11356,6 @@
       <w:pgSz w:w="11906" w:h="16838"/>
       <w:pgMar w:top="1417" w:right="1701" w:bottom="1417" w:left="1701" w:header="708" w:footer="708" w:gutter="0"/>
       <w:cols w:space="708"/>
-      <w:titlePg/>
       <w:docGrid w:linePitch="360"/>
     </w:sectPr>
   </w:body>
@@ -11359,7 +11435,7 @@
               <w:sz w:val="32"/>
               <w:szCs w:val="32"/>
             </w:rPr>
-            <w:t>3</w:t>
+            <w:t>31</w:t>
           </w:r>
           <w:r>
             <w:rPr>
@@ -15756,7 +15832,7 @@
 </file>
 
 <file path=customXml/itemProps2.xml><?xml version="1.0" encoding="utf-8"?>
-<ds:datastoreItem xmlns:ds="http://schemas.openxmlformats.org/officeDocument/2006/customXml" ds:itemID="{FCB037E3-D535-493F-9103-7D71A196754E}">
+<ds:datastoreItem xmlns:ds="http://schemas.openxmlformats.org/officeDocument/2006/customXml" ds:itemID="{A6418040-0FD3-40C1-A807-F8B1FBAF0108}">
   <ds:schemaRefs>
     <ds:schemaRef ds:uri="http://schemas.openxmlformats.org/officeDocument/2006/bibliography"/>
   </ds:schemaRefs>

</xml_diff>

<commit_message>
Resolução do problema AllowCrossSite.
</commit_message>
<xml_diff>
--- a/docs/fase4/RelatorioFase4.docx
+++ b/docs/fase4/RelatorioFase4.docx
@@ -296,8 +296,6 @@
                   </w:rPr>
                   <w:t xml:space="preserve">51751 - </w:t>
                 </w:r>
-                <w:bookmarkStart w:id="0" w:name="_GoBack"/>
-                <w:bookmarkEnd w:id="0"/>
                 <w:r>
                   <w:rPr>
                     <w:color w:val="D16349" w:themeColor="accent1"/>
@@ -666,6 +664,8 @@
             <w:t>Índice</w:t>
           </w:r>
         </w:p>
+        <w:bookmarkStart w:id="0" w:name="_GoBack"/>
+        <w:bookmarkEnd w:id="0"/>
         <w:p>
           <w:pPr>
             <w:pStyle w:val="ndice1"/>
@@ -688,7 +688,7 @@
           <w:r>
             <w:fldChar w:fldCharType="separate"/>
           </w:r>
-          <w:hyperlink w:anchor="_Toc357984188" w:history="1">
+          <w:hyperlink w:anchor="_Toc357988345" w:history="1">
             <w:r>
               <w:rPr>
                 <w:rStyle w:val="Hiperligao"/>
@@ -730,7 +730,7 @@
                 <w:noProof/>
                 <w:webHidden/>
               </w:rPr>
-              <w:instrText xml:space="preserve"> PAGEREF _Toc357984188 \h </w:instrText>
+              <w:instrText xml:space="preserve"> PAGEREF _Toc357988345 \h </w:instrText>
             </w:r>
             <w:r>
               <w:rPr>
@@ -773,7 +773,7 @@
               <w:lang w:eastAsia="pt-PT"/>
             </w:rPr>
           </w:pPr>
-          <w:hyperlink w:anchor="_Toc357984189" w:history="1">
+          <w:hyperlink w:anchor="_Toc357988346" w:history="1">
             <w:r>
               <w:rPr>
                 <w:rStyle w:val="Hiperligao"/>
@@ -800,7 +800,7 @@
                 <w:noProof/>
                 <w:webHidden/>
               </w:rPr>
-              <w:instrText xml:space="preserve"> PAGEREF _Toc357984189 \h </w:instrText>
+              <w:instrText xml:space="preserve"> PAGEREF _Toc357988346 \h </w:instrText>
             </w:r>
             <w:r>
               <w:rPr>
@@ -843,7 +843,7 @@
               <w:lang w:eastAsia="pt-PT"/>
             </w:rPr>
           </w:pPr>
-          <w:hyperlink w:anchor="_Toc357984190" w:history="1">
+          <w:hyperlink w:anchor="_Toc357988347" w:history="1">
             <w:r>
               <w:rPr>
                 <w:rStyle w:val="Hiperligao"/>
@@ -870,7 +870,7 @@
                 <w:noProof/>
                 <w:webHidden/>
               </w:rPr>
-              <w:instrText xml:space="preserve"> PAGEREF _Toc357984190 \h </w:instrText>
+              <w:instrText xml:space="preserve"> PAGEREF _Toc357988347 \h </w:instrText>
             </w:r>
             <w:r>
               <w:rPr>
@@ -913,7 +913,7 @@
               <w:lang w:eastAsia="pt-PT"/>
             </w:rPr>
           </w:pPr>
-          <w:hyperlink w:anchor="_Toc357984191" w:history="1">
+          <w:hyperlink w:anchor="_Toc357988348" w:history="1">
             <w:r>
               <w:rPr>
                 <w:rStyle w:val="Hiperligao"/>
@@ -940,7 +940,7 @@
                 <w:noProof/>
                 <w:webHidden/>
               </w:rPr>
-              <w:instrText xml:space="preserve"> PAGEREF _Toc357984191 \h </w:instrText>
+              <w:instrText xml:space="preserve"> PAGEREF _Toc357988348 \h </w:instrText>
             </w:r>
             <w:r>
               <w:rPr>
@@ -983,7 +983,7 @@
               <w:lang w:eastAsia="pt-PT"/>
             </w:rPr>
           </w:pPr>
-          <w:hyperlink w:anchor="_Toc357984192" w:history="1">
+          <w:hyperlink w:anchor="_Toc357988349" w:history="1">
             <w:r>
               <w:rPr>
                 <w:rStyle w:val="Hiperligao"/>
@@ -1010,7 +1010,7 @@
                 <w:noProof/>
                 <w:webHidden/>
               </w:rPr>
-              <w:instrText xml:space="preserve"> PAGEREF _Toc357984192 \h </w:instrText>
+              <w:instrText xml:space="preserve"> PAGEREF _Toc357988349 \h </w:instrText>
             </w:r>
             <w:r>
               <w:rPr>
@@ -1053,7 +1053,7 @@
               <w:lang w:eastAsia="pt-PT"/>
             </w:rPr>
           </w:pPr>
-          <w:hyperlink w:anchor="_Toc357984193" w:history="1">
+          <w:hyperlink w:anchor="_Toc357988350" w:history="1">
             <w:r>
               <w:rPr>
                 <w:rStyle w:val="Hiperligao"/>
@@ -1080,7 +1080,7 @@
                 <w:noProof/>
                 <w:webHidden/>
               </w:rPr>
-              <w:instrText xml:space="preserve"> PAGEREF _Toc357984193 \h </w:instrText>
+              <w:instrText xml:space="preserve"> PAGEREF _Toc357988350 \h </w:instrText>
             </w:r>
             <w:r>
               <w:rPr>
@@ -1123,7 +1123,7 @@
               <w:lang w:eastAsia="pt-PT"/>
             </w:rPr>
           </w:pPr>
-          <w:hyperlink w:anchor="_Toc357984194" w:history="1">
+          <w:hyperlink w:anchor="_Toc357988351" w:history="1">
             <w:r>
               <w:rPr>
                 <w:rStyle w:val="Hiperligao"/>
@@ -1150,7 +1150,7 @@
                 <w:noProof/>
                 <w:webHidden/>
               </w:rPr>
-              <w:instrText xml:space="preserve"> PAGEREF _Toc357984194 \h </w:instrText>
+              <w:instrText xml:space="preserve"> PAGEREF _Toc357988351 \h </w:instrText>
             </w:r>
             <w:r>
               <w:rPr>
@@ -1194,7 +1194,7 @@
               <w:lang w:eastAsia="pt-PT"/>
             </w:rPr>
           </w:pPr>
-          <w:hyperlink w:anchor="_Toc357984195" w:history="1">
+          <w:hyperlink w:anchor="_Toc357988352" w:history="1">
             <w:r>
               <w:rPr>
                 <w:rStyle w:val="Hiperligao"/>
@@ -1236,7 +1236,7 @@
                 <w:noProof/>
                 <w:webHidden/>
               </w:rPr>
-              <w:instrText xml:space="preserve"> PAGEREF _Toc357984195 \h </w:instrText>
+              <w:instrText xml:space="preserve"> PAGEREF _Toc357988352 \h </w:instrText>
             </w:r>
             <w:r>
               <w:rPr>
@@ -1280,7 +1280,7 @@
               <w:lang w:eastAsia="pt-PT"/>
             </w:rPr>
           </w:pPr>
-          <w:hyperlink w:anchor="_Toc357984196" w:history="1">
+          <w:hyperlink w:anchor="_Toc357988353" w:history="1">
             <w:r>
               <w:rPr>
                 <w:rStyle w:val="Hiperligao"/>
@@ -1322,7 +1322,7 @@
                 <w:noProof/>
                 <w:webHidden/>
               </w:rPr>
-              <w:instrText xml:space="preserve"> PAGEREF _Toc357984196 \h </w:instrText>
+              <w:instrText xml:space="preserve"> PAGEREF _Toc357988353 \h </w:instrText>
             </w:r>
             <w:r>
               <w:rPr>
@@ -1365,7 +1365,7 @@
               <w:lang w:eastAsia="pt-PT"/>
             </w:rPr>
           </w:pPr>
-          <w:hyperlink w:anchor="_Toc357984197" w:history="1">
+          <w:hyperlink w:anchor="_Toc357988354" w:history="1">
             <w:r>
               <w:rPr>
                 <w:rStyle w:val="Hiperligao"/>
@@ -1392,7 +1392,7 @@
                 <w:noProof/>
                 <w:webHidden/>
               </w:rPr>
-              <w:instrText xml:space="preserve"> PAGEREF _Toc357984197 \h </w:instrText>
+              <w:instrText xml:space="preserve"> PAGEREF _Toc357988354 \h </w:instrText>
             </w:r>
             <w:r>
               <w:rPr>
@@ -1435,7 +1435,7 @@
               <w:lang w:eastAsia="pt-PT"/>
             </w:rPr>
           </w:pPr>
-          <w:hyperlink w:anchor="_Toc357984198" w:history="1">
+          <w:hyperlink w:anchor="_Toc357988355" w:history="1">
             <w:r>
               <w:rPr>
                 <w:rStyle w:val="Hiperligao"/>
@@ -1462,7 +1462,7 @@
                 <w:noProof/>
                 <w:webHidden/>
               </w:rPr>
-              <w:instrText xml:space="preserve"> PAGEREF _Toc357984198 \h </w:instrText>
+              <w:instrText xml:space="preserve"> PAGEREF _Toc357988355 \h </w:instrText>
             </w:r>
             <w:r>
               <w:rPr>
@@ -1505,7 +1505,7 @@
               <w:lang w:eastAsia="pt-PT"/>
             </w:rPr>
           </w:pPr>
-          <w:hyperlink w:anchor="_Toc357984199" w:history="1">
+          <w:hyperlink w:anchor="_Toc357988356" w:history="1">
             <w:r>
               <w:rPr>
                 <w:rStyle w:val="Hiperligao"/>
@@ -1532,7 +1532,7 @@
                 <w:noProof/>
                 <w:webHidden/>
               </w:rPr>
-              <w:instrText xml:space="preserve"> PAGEREF _Toc357984199 \h </w:instrText>
+              <w:instrText xml:space="preserve"> PAGEREF _Toc357988356 \h </w:instrText>
             </w:r>
             <w:r>
               <w:rPr>
@@ -1575,7 +1575,7 @@
               <w:lang w:eastAsia="pt-PT"/>
             </w:rPr>
           </w:pPr>
-          <w:hyperlink w:anchor="_Toc357984200" w:history="1">
+          <w:hyperlink w:anchor="_Toc357988357" w:history="1">
             <w:r>
               <w:rPr>
                 <w:rStyle w:val="Hiperligao"/>
@@ -1602,7 +1602,7 @@
                 <w:noProof/>
                 <w:webHidden/>
               </w:rPr>
-              <w:instrText xml:space="preserve"> PAGEREF _Toc357984200 \h </w:instrText>
+              <w:instrText xml:space="preserve"> PAGEREF _Toc357988357 \h </w:instrText>
             </w:r>
             <w:r>
               <w:rPr>
@@ -1646,7 +1646,7 @@
               <w:lang w:eastAsia="pt-PT"/>
             </w:rPr>
           </w:pPr>
-          <w:hyperlink w:anchor="_Toc357984201" w:history="1">
+          <w:hyperlink w:anchor="_Toc357988358" w:history="1">
             <w:r>
               <w:rPr>
                 <w:rStyle w:val="Hiperligao"/>
@@ -1688,7 +1688,7 @@
                 <w:noProof/>
                 <w:webHidden/>
               </w:rPr>
-              <w:instrText xml:space="preserve"> PAGEREF _Toc357984201 \h </w:instrText>
+              <w:instrText xml:space="preserve"> PAGEREF _Toc357988358 \h </w:instrText>
             </w:r>
             <w:r>
               <w:rPr>
@@ -1731,7 +1731,7 @@
               <w:lang w:eastAsia="pt-PT"/>
             </w:rPr>
           </w:pPr>
-          <w:hyperlink w:anchor="_Toc357984202" w:history="1">
+          <w:hyperlink w:anchor="_Toc357988359" w:history="1">
             <w:r>
               <w:rPr>
                 <w:rStyle w:val="Hiperligao"/>
@@ -1758,7 +1758,7 @@
                 <w:noProof/>
                 <w:webHidden/>
               </w:rPr>
-              <w:instrText xml:space="preserve"> PAGEREF _Toc357984202 \h </w:instrText>
+              <w:instrText xml:space="preserve"> PAGEREF _Toc357988359 \h </w:instrText>
             </w:r>
             <w:r>
               <w:rPr>
@@ -1801,7 +1801,7 @@
               <w:lang w:eastAsia="pt-PT"/>
             </w:rPr>
           </w:pPr>
-          <w:hyperlink w:anchor="_Toc357984203" w:history="1">
+          <w:hyperlink w:anchor="_Toc357988360" w:history="1">
             <w:r>
               <w:rPr>
                 <w:rStyle w:val="Hiperligao"/>
@@ -1837,7 +1837,7 @@
                 <w:noProof/>
                 <w:webHidden/>
               </w:rPr>
-              <w:instrText xml:space="preserve"> PAGEREF _Toc357984203 \h </w:instrText>
+              <w:instrText xml:space="preserve"> PAGEREF _Toc357988360 \h </w:instrText>
             </w:r>
             <w:r>
               <w:rPr>
@@ -1880,7 +1880,7 @@
               <w:lang w:eastAsia="pt-PT"/>
             </w:rPr>
           </w:pPr>
-          <w:hyperlink w:anchor="_Toc357984204" w:history="1">
+          <w:hyperlink w:anchor="_Toc357988361" w:history="1">
             <w:r>
               <w:rPr>
                 <w:rStyle w:val="Hiperligao"/>
@@ -1907,7 +1907,7 @@
                 <w:noProof/>
                 <w:webHidden/>
               </w:rPr>
-              <w:instrText xml:space="preserve"> PAGEREF _Toc357984204 \h </w:instrText>
+              <w:instrText xml:space="preserve"> PAGEREF _Toc357988361 \h </w:instrText>
             </w:r>
             <w:r>
               <w:rPr>
@@ -1950,7 +1950,7 @@
               <w:lang w:eastAsia="pt-PT"/>
             </w:rPr>
           </w:pPr>
-          <w:hyperlink w:anchor="_Toc357984205" w:history="1">
+          <w:hyperlink w:anchor="_Toc357988362" w:history="1">
             <w:r>
               <w:rPr>
                 <w:rStyle w:val="Hiperligao"/>
@@ -1977,7 +1977,7 @@
                 <w:noProof/>
                 <w:webHidden/>
               </w:rPr>
-              <w:instrText xml:space="preserve"> PAGEREF _Toc357984205 \h </w:instrText>
+              <w:instrText xml:space="preserve"> PAGEREF _Toc357988362 \h </w:instrText>
             </w:r>
             <w:r>
               <w:rPr>
@@ -2020,7 +2020,7 @@
               <w:lang w:eastAsia="pt-PT"/>
             </w:rPr>
           </w:pPr>
-          <w:hyperlink w:anchor="_Toc357984206" w:history="1">
+          <w:hyperlink w:anchor="_Toc357988363" w:history="1">
             <w:r>
               <w:rPr>
                 <w:rStyle w:val="Hiperligao"/>
@@ -2047,7 +2047,7 @@
                 <w:noProof/>
                 <w:webHidden/>
               </w:rPr>
-              <w:instrText xml:space="preserve"> PAGEREF _Toc357984206 \h </w:instrText>
+              <w:instrText xml:space="preserve"> PAGEREF _Toc357988363 \h </w:instrText>
             </w:r>
             <w:r>
               <w:rPr>
@@ -2090,7 +2090,7 @@
               <w:lang w:eastAsia="pt-PT"/>
             </w:rPr>
           </w:pPr>
-          <w:hyperlink w:anchor="_Toc357984207" w:history="1">
+          <w:hyperlink w:anchor="_Toc357988364" w:history="1">
             <w:r>
               <w:rPr>
                 <w:rStyle w:val="Hiperligao"/>
@@ -2117,7 +2117,7 @@
                 <w:noProof/>
                 <w:webHidden/>
               </w:rPr>
-              <w:instrText xml:space="preserve"> PAGEREF _Toc357984207 \h </w:instrText>
+              <w:instrText xml:space="preserve"> PAGEREF _Toc357988364 \h </w:instrText>
             </w:r>
             <w:r>
               <w:rPr>
@@ -2160,7 +2160,7 @@
               <w:lang w:eastAsia="pt-PT"/>
             </w:rPr>
           </w:pPr>
-          <w:hyperlink w:anchor="_Toc357984208" w:history="1">
+          <w:hyperlink w:anchor="_Toc357988365" w:history="1">
             <w:r>
               <w:rPr>
                 <w:rStyle w:val="Hiperligao"/>
@@ -2187,7 +2187,7 @@
                 <w:noProof/>
                 <w:webHidden/>
               </w:rPr>
-              <w:instrText xml:space="preserve"> PAGEREF _Toc357984208 \h </w:instrText>
+              <w:instrText xml:space="preserve"> PAGEREF _Toc357988365 \h </w:instrText>
             </w:r>
             <w:r>
               <w:rPr>
@@ -2230,7 +2230,7 @@
               <w:lang w:eastAsia="pt-PT"/>
             </w:rPr>
           </w:pPr>
-          <w:hyperlink w:anchor="_Toc357984209" w:history="1">
+          <w:hyperlink w:anchor="_Toc357988366" w:history="1">
             <w:r>
               <w:rPr>
                 <w:rStyle w:val="Hiperligao"/>
@@ -2257,7 +2257,7 @@
                 <w:noProof/>
                 <w:webHidden/>
               </w:rPr>
-              <w:instrText xml:space="preserve"> PAGEREF _Toc357984209 \h </w:instrText>
+              <w:instrText xml:space="preserve"> PAGEREF _Toc357988366 \h </w:instrText>
             </w:r>
             <w:r>
               <w:rPr>
@@ -2300,7 +2300,7 @@
               <w:lang w:eastAsia="pt-PT"/>
             </w:rPr>
           </w:pPr>
-          <w:hyperlink w:anchor="_Toc357984210" w:history="1">
+          <w:hyperlink w:anchor="_Toc357988367" w:history="1">
             <w:r>
               <w:rPr>
                 <w:rStyle w:val="Hiperligao"/>
@@ -2327,7 +2327,7 @@
                 <w:noProof/>
                 <w:webHidden/>
               </w:rPr>
-              <w:instrText xml:space="preserve"> PAGEREF _Toc357984210 \h </w:instrText>
+              <w:instrText xml:space="preserve"> PAGEREF _Toc357988367 \h </w:instrText>
             </w:r>
             <w:r>
               <w:rPr>
@@ -2371,7 +2371,7 @@
               <w:lang w:eastAsia="pt-PT"/>
             </w:rPr>
           </w:pPr>
-          <w:hyperlink w:anchor="_Toc357984211" w:history="1">
+          <w:hyperlink w:anchor="_Toc357988368" w:history="1">
             <w:r>
               <w:rPr>
                 <w:rStyle w:val="Hiperligao"/>
@@ -2413,7 +2413,7 @@
                 <w:noProof/>
                 <w:webHidden/>
               </w:rPr>
-              <w:instrText xml:space="preserve"> PAGEREF _Toc357984211 \h </w:instrText>
+              <w:instrText xml:space="preserve"> PAGEREF _Toc357988368 \h </w:instrText>
             </w:r>
             <w:r>
               <w:rPr>
@@ -2457,7 +2457,7 @@
               <w:lang w:eastAsia="pt-PT"/>
             </w:rPr>
           </w:pPr>
-          <w:hyperlink w:anchor="_Toc357984212" w:history="1">
+          <w:hyperlink w:anchor="_Toc357988369" w:history="1">
             <w:r>
               <w:rPr>
                 <w:rStyle w:val="Hiperligao"/>
@@ -2499,7 +2499,7 @@
                 <w:noProof/>
                 <w:webHidden/>
               </w:rPr>
-              <w:instrText xml:space="preserve"> PAGEREF _Toc357984212 \h </w:instrText>
+              <w:instrText xml:space="preserve"> PAGEREF _Toc357988369 \h </w:instrText>
             </w:r>
             <w:r>
               <w:rPr>
@@ -2542,7 +2542,7 @@
               <w:lang w:eastAsia="pt-PT"/>
             </w:rPr>
           </w:pPr>
-          <w:hyperlink w:anchor="_Toc357984213" w:history="1">
+          <w:hyperlink w:anchor="_Toc357988370" w:history="1">
             <w:r>
               <w:rPr>
                 <w:rStyle w:val="Hiperligao"/>
@@ -2569,7 +2569,7 @@
                 <w:noProof/>
                 <w:webHidden/>
               </w:rPr>
-              <w:instrText xml:space="preserve"> PAGEREF _Toc357984213 \h </w:instrText>
+              <w:instrText xml:space="preserve"> PAGEREF _Toc357988370 \h </w:instrText>
             </w:r>
             <w:r>
               <w:rPr>
@@ -2612,7 +2612,7 @@
               <w:lang w:eastAsia="pt-PT"/>
             </w:rPr>
           </w:pPr>
-          <w:hyperlink w:anchor="_Toc357984214" w:history="1">
+          <w:hyperlink w:anchor="_Toc357988371" w:history="1">
             <w:r>
               <w:rPr>
                 <w:rStyle w:val="Hiperligao"/>
@@ -2639,7 +2639,7 @@
                 <w:noProof/>
                 <w:webHidden/>
               </w:rPr>
-              <w:instrText xml:space="preserve"> PAGEREF _Toc357984214 \h </w:instrText>
+              <w:instrText xml:space="preserve"> PAGEREF _Toc357988371 \h </w:instrText>
             </w:r>
             <w:r>
               <w:rPr>
@@ -2682,7 +2682,7 @@
               <w:lang w:eastAsia="pt-PT"/>
             </w:rPr>
           </w:pPr>
-          <w:hyperlink w:anchor="_Toc357984215" w:history="1">
+          <w:hyperlink w:anchor="_Toc357988372" w:history="1">
             <w:r>
               <w:rPr>
                 <w:rStyle w:val="Hiperligao"/>
@@ -2709,7 +2709,7 @@
                 <w:noProof/>
                 <w:webHidden/>
               </w:rPr>
-              <w:instrText xml:space="preserve"> PAGEREF _Toc357984215 \h </w:instrText>
+              <w:instrText xml:space="preserve"> PAGEREF _Toc357988372 \h </w:instrText>
             </w:r>
             <w:r>
               <w:rPr>
@@ -2752,7 +2752,7 @@
               <w:lang w:eastAsia="pt-PT"/>
             </w:rPr>
           </w:pPr>
-          <w:hyperlink w:anchor="_Toc357984216" w:history="1">
+          <w:hyperlink w:anchor="_Toc357988373" w:history="1">
             <w:r>
               <w:rPr>
                 <w:rStyle w:val="Hiperligao"/>
@@ -2779,7 +2779,7 @@
                 <w:noProof/>
                 <w:webHidden/>
               </w:rPr>
-              <w:instrText xml:space="preserve"> PAGEREF _Toc357984216 \h </w:instrText>
+              <w:instrText xml:space="preserve"> PAGEREF _Toc357988373 \h </w:instrText>
             </w:r>
             <w:r>
               <w:rPr>
@@ -2822,7 +2822,7 @@
               <w:lang w:eastAsia="pt-PT"/>
             </w:rPr>
           </w:pPr>
-          <w:hyperlink w:anchor="_Toc357984217" w:history="1">
+          <w:hyperlink w:anchor="_Toc357988374" w:history="1">
             <w:r>
               <w:rPr>
                 <w:rStyle w:val="Hiperligao"/>
@@ -2849,7 +2849,7 @@
                 <w:noProof/>
                 <w:webHidden/>
               </w:rPr>
-              <w:instrText xml:space="preserve"> PAGEREF _Toc357984217 \h </w:instrText>
+              <w:instrText xml:space="preserve"> PAGEREF _Toc357988374 \h </w:instrText>
             </w:r>
             <w:r>
               <w:rPr>
@@ -2892,7 +2892,7 @@
               <w:lang w:eastAsia="pt-PT"/>
             </w:rPr>
           </w:pPr>
-          <w:hyperlink w:anchor="_Toc357984218" w:history="1">
+          <w:hyperlink w:anchor="_Toc357988375" w:history="1">
             <w:r>
               <w:rPr>
                 <w:rStyle w:val="Hiperligao"/>
@@ -2919,7 +2919,7 @@
                 <w:noProof/>
                 <w:webHidden/>
               </w:rPr>
-              <w:instrText xml:space="preserve"> PAGEREF _Toc357984218 \h </w:instrText>
+              <w:instrText xml:space="preserve"> PAGEREF _Toc357988375 \h </w:instrText>
             </w:r>
             <w:r>
               <w:rPr>
@@ -2962,7 +2962,7 @@
               <w:lang w:eastAsia="pt-PT"/>
             </w:rPr>
           </w:pPr>
-          <w:hyperlink w:anchor="_Toc357984219" w:history="1">
+          <w:hyperlink w:anchor="_Toc357988376" w:history="1">
             <w:r>
               <w:rPr>
                 <w:rStyle w:val="Hiperligao"/>
@@ -2989,7 +2989,7 @@
                 <w:noProof/>
                 <w:webHidden/>
               </w:rPr>
-              <w:instrText xml:space="preserve"> PAGEREF _Toc357984219 \h </w:instrText>
+              <w:instrText xml:space="preserve"> PAGEREF _Toc357988376 \h </w:instrText>
             </w:r>
             <w:r>
               <w:rPr>
@@ -3032,7 +3032,7 @@
               <w:lang w:eastAsia="pt-PT"/>
             </w:rPr>
           </w:pPr>
-          <w:hyperlink w:anchor="_Toc357984220" w:history="1">
+          <w:hyperlink w:anchor="_Toc357988377" w:history="1">
             <w:r>
               <w:rPr>
                 <w:rStyle w:val="Hiperligao"/>
@@ -3059,7 +3059,7 @@
                 <w:noProof/>
                 <w:webHidden/>
               </w:rPr>
-              <w:instrText xml:space="preserve"> PAGEREF _Toc357984220 \h </w:instrText>
+              <w:instrText xml:space="preserve"> PAGEREF _Toc357988377 \h </w:instrText>
             </w:r>
             <w:r>
               <w:rPr>
@@ -3103,7 +3103,7 @@
               <w:lang w:eastAsia="pt-PT"/>
             </w:rPr>
           </w:pPr>
-          <w:hyperlink w:anchor="_Toc357984221" w:history="1">
+          <w:hyperlink w:anchor="_Toc357988378" w:history="1">
             <w:r>
               <w:rPr>
                 <w:rStyle w:val="Hiperligao"/>
@@ -3145,7 +3145,7 @@
                 <w:noProof/>
                 <w:webHidden/>
               </w:rPr>
-              <w:instrText xml:space="preserve"> PAGEREF _Toc357984221 \h </w:instrText>
+              <w:instrText xml:space="preserve"> PAGEREF _Toc357988378 \h </w:instrText>
             </w:r>
             <w:r>
               <w:rPr>
@@ -3188,7 +3188,7 @@
               <w:lang w:eastAsia="pt-PT"/>
             </w:rPr>
           </w:pPr>
-          <w:hyperlink w:anchor="_Toc357984222" w:history="1">
+          <w:hyperlink w:anchor="_Toc357988379" w:history="1">
             <w:r>
               <w:rPr>
                 <w:rStyle w:val="Hiperligao"/>
@@ -3215,7 +3215,7 @@
                 <w:noProof/>
                 <w:webHidden/>
               </w:rPr>
-              <w:instrText xml:space="preserve"> PAGEREF _Toc357984222 \h </w:instrText>
+              <w:instrText xml:space="preserve"> PAGEREF _Toc357988379 \h </w:instrText>
             </w:r>
             <w:r>
               <w:rPr>
@@ -3258,7 +3258,7 @@
               <w:lang w:eastAsia="pt-PT"/>
             </w:rPr>
           </w:pPr>
-          <w:hyperlink w:anchor="_Toc357984223" w:history="1">
+          <w:hyperlink w:anchor="_Toc357988380" w:history="1">
             <w:r>
               <w:rPr>
                 <w:rStyle w:val="Hiperligao"/>
@@ -3285,7 +3285,7 @@
                 <w:noProof/>
                 <w:webHidden/>
               </w:rPr>
-              <w:instrText xml:space="preserve"> PAGEREF _Toc357984223 \h </w:instrText>
+              <w:instrText xml:space="preserve"> PAGEREF _Toc357988380 \h </w:instrText>
             </w:r>
             <w:r>
               <w:rPr>
@@ -3328,7 +3328,7 @@
               <w:lang w:eastAsia="pt-PT"/>
             </w:rPr>
           </w:pPr>
-          <w:hyperlink w:anchor="_Toc357984224" w:history="1">
+          <w:hyperlink w:anchor="_Toc357988381" w:history="1">
             <w:r>
               <w:rPr>
                 <w:rStyle w:val="Hiperligao"/>
@@ -3355,7 +3355,7 @@
                 <w:noProof/>
                 <w:webHidden/>
               </w:rPr>
-              <w:instrText xml:space="preserve"> PAGEREF _Toc357984224 \h </w:instrText>
+              <w:instrText xml:space="preserve"> PAGEREF _Toc357988381 \h </w:instrText>
             </w:r>
             <w:r>
               <w:rPr>
@@ -3398,7 +3398,7 @@
               <w:lang w:eastAsia="pt-PT"/>
             </w:rPr>
           </w:pPr>
-          <w:hyperlink w:anchor="_Toc357984225" w:history="1">
+          <w:hyperlink w:anchor="_Toc357988382" w:history="1">
             <w:r>
               <w:rPr>
                 <w:rStyle w:val="Hiperligao"/>
@@ -3425,7 +3425,7 @@
                 <w:noProof/>
                 <w:webHidden/>
               </w:rPr>
-              <w:instrText xml:space="preserve"> PAGEREF _Toc357984225 \h </w:instrText>
+              <w:instrText xml:space="preserve"> PAGEREF _Toc357988382 \h </w:instrText>
             </w:r>
             <w:r>
               <w:rPr>
@@ -3468,7 +3468,7 @@
               <w:lang w:eastAsia="pt-PT"/>
             </w:rPr>
           </w:pPr>
-          <w:hyperlink w:anchor="_Toc357984226" w:history="1">
+          <w:hyperlink w:anchor="_Toc357988383" w:history="1">
             <w:r>
               <w:rPr>
                 <w:rStyle w:val="Hiperligao"/>
@@ -3495,7 +3495,7 @@
                 <w:noProof/>
                 <w:webHidden/>
               </w:rPr>
-              <w:instrText xml:space="preserve"> PAGEREF _Toc357984226 \h </w:instrText>
+              <w:instrText xml:space="preserve"> PAGEREF _Toc357988383 \h </w:instrText>
             </w:r>
             <w:r>
               <w:rPr>
@@ -3538,7 +3538,7 @@
               <w:lang w:eastAsia="pt-PT"/>
             </w:rPr>
           </w:pPr>
-          <w:hyperlink w:anchor="_Toc357984227" w:history="1">
+          <w:hyperlink w:anchor="_Toc357988384" w:history="1">
             <w:r>
               <w:rPr>
                 <w:rStyle w:val="Hiperligao"/>
@@ -3565,7 +3565,7 @@
                 <w:noProof/>
                 <w:webHidden/>
               </w:rPr>
-              <w:instrText xml:space="preserve"> PAGEREF _Toc357984227 \h </w:instrText>
+              <w:instrText xml:space="preserve"> PAGEREF _Toc357988384 \h </w:instrText>
             </w:r>
             <w:r>
               <w:rPr>
@@ -3608,7 +3608,7 @@
               <w:lang w:eastAsia="pt-PT"/>
             </w:rPr>
           </w:pPr>
-          <w:hyperlink w:anchor="_Toc357984228" w:history="1">
+          <w:hyperlink w:anchor="_Toc357988385" w:history="1">
             <w:r>
               <w:rPr>
                 <w:rStyle w:val="Hiperligao"/>
@@ -3635,7 +3635,7 @@
                 <w:noProof/>
                 <w:webHidden/>
               </w:rPr>
-              <w:instrText xml:space="preserve"> PAGEREF _Toc357984228 \h </w:instrText>
+              <w:instrText xml:space="preserve"> PAGEREF _Toc357988385 \h </w:instrText>
             </w:r>
             <w:r>
               <w:rPr>
@@ -3678,7 +3678,7 @@
               <w:lang w:eastAsia="pt-PT"/>
             </w:rPr>
           </w:pPr>
-          <w:hyperlink w:anchor="_Toc357984229" w:history="1">
+          <w:hyperlink w:anchor="_Toc357988386" w:history="1">
             <w:r>
               <w:rPr>
                 <w:rStyle w:val="Hiperligao"/>
@@ -3705,7 +3705,7 @@
                 <w:noProof/>
                 <w:webHidden/>
               </w:rPr>
-              <w:instrText xml:space="preserve"> PAGEREF _Toc357984229 \h </w:instrText>
+              <w:instrText xml:space="preserve"> PAGEREF _Toc357988386 \h </w:instrText>
             </w:r>
             <w:r>
               <w:rPr>
@@ -3748,7 +3748,7 @@
               <w:lang w:eastAsia="pt-PT"/>
             </w:rPr>
           </w:pPr>
-          <w:hyperlink w:anchor="_Toc357984230" w:history="1">
+          <w:hyperlink w:anchor="_Toc357988387" w:history="1">
             <w:r>
               <w:rPr>
                 <w:rStyle w:val="Hiperligao"/>
@@ -3775,7 +3775,7 @@
                 <w:noProof/>
                 <w:webHidden/>
               </w:rPr>
-              <w:instrText xml:space="preserve"> PAGEREF _Toc357984230 \h </w:instrText>
+              <w:instrText xml:space="preserve"> PAGEREF _Toc357988387 \h </w:instrText>
             </w:r>
             <w:r>
               <w:rPr>
@@ -3818,7 +3818,7 @@
               <w:lang w:eastAsia="pt-PT"/>
             </w:rPr>
           </w:pPr>
-          <w:hyperlink w:anchor="_Toc357984231" w:history="1">
+          <w:hyperlink w:anchor="_Toc357988388" w:history="1">
             <w:r>
               <w:rPr>
                 <w:rStyle w:val="Hiperligao"/>
@@ -3845,7 +3845,7 @@
                 <w:noProof/>
                 <w:webHidden/>
               </w:rPr>
-              <w:instrText xml:space="preserve"> PAGEREF _Toc357984231 \h </w:instrText>
+              <w:instrText xml:space="preserve"> PAGEREF _Toc357988388 \h </w:instrText>
             </w:r>
             <w:r>
               <w:rPr>
@@ -3888,7 +3888,7 @@
               <w:lang w:eastAsia="pt-PT"/>
             </w:rPr>
           </w:pPr>
-          <w:hyperlink w:anchor="_Toc357984232" w:history="1">
+          <w:hyperlink w:anchor="_Toc357988389" w:history="1">
             <w:r>
               <w:rPr>
                 <w:rStyle w:val="Hiperligao"/>
@@ -3915,7 +3915,7 @@
                 <w:noProof/>
                 <w:webHidden/>
               </w:rPr>
-              <w:instrText xml:space="preserve"> PAGEREF _Toc357984232 \h </w:instrText>
+              <w:instrText xml:space="preserve"> PAGEREF _Toc357988389 \h </w:instrText>
             </w:r>
             <w:r>
               <w:rPr>
@@ -3959,7 +3959,7 @@
               <w:lang w:eastAsia="pt-PT"/>
             </w:rPr>
           </w:pPr>
-          <w:hyperlink w:anchor="_Toc357984233" w:history="1">
+          <w:hyperlink w:anchor="_Toc357988390" w:history="1">
             <w:r>
               <w:rPr>
                 <w:rStyle w:val="Hiperligao"/>
@@ -4001,7 +4001,7 @@
                 <w:noProof/>
                 <w:webHidden/>
               </w:rPr>
-              <w:instrText xml:space="preserve"> PAGEREF _Toc357984233 \h </w:instrText>
+              <w:instrText xml:space="preserve"> PAGEREF _Toc357988390 \h </w:instrText>
             </w:r>
             <w:r>
               <w:rPr>
@@ -4045,7 +4045,7 @@
               <w:lang w:eastAsia="pt-PT"/>
             </w:rPr>
           </w:pPr>
-          <w:hyperlink w:anchor="_Toc357984234" w:history="1">
+          <w:hyperlink w:anchor="_Toc357988391" w:history="1">
             <w:r>
               <w:rPr>
                 <w:rStyle w:val="Hiperligao"/>
@@ -4087,7 +4087,7 @@
                 <w:noProof/>
                 <w:webHidden/>
               </w:rPr>
-              <w:instrText xml:space="preserve"> PAGEREF _Toc357984234 \h </w:instrText>
+              <w:instrText xml:space="preserve"> PAGEREF _Toc357988391 \h </w:instrText>
             </w:r>
             <w:r>
               <w:rPr>
@@ -4146,7 +4146,7 @@
       <w:pPr>
         <w:pStyle w:val="Cabealho1"/>
       </w:pPr>
-      <w:bookmarkStart w:id="1" w:name="_Toc357984188"/>
+      <w:bookmarkStart w:id="1" w:name="_Toc357988345"/>
       <w:r>
         <w:lastRenderedPageBreak/>
         <w:t>Introdução</w:t>
@@ -4157,7 +4157,7 @@
       <w:pPr>
         <w:pStyle w:val="Cabealho2"/>
       </w:pPr>
-      <w:bookmarkStart w:id="2" w:name="_Toc357984189"/>
+      <w:bookmarkStart w:id="2" w:name="_Toc357988346"/>
       <w:r>
         <w:t xml:space="preserve">1.1 </w:t>
       </w:r>
@@ -4172,7 +4172,15 @@
         <w:t>No contexto da cadeira de Laboratórios de Informática IV, do curso de Engenharia Informática, foi-nos proposto desenvolver um sistema de monitorização da via p</w:t>
       </w:r>
       <w:r>
-        <w:t>ública baseado numa rede social</w:t>
+        <w:t xml:space="preserve">ública baseado numa </w:t>
+      </w:r>
+      <w:proofErr w:type="gramStart"/>
+      <w:r>
+        <w:t>rede</w:t>
+      </w:r>
+      <w:proofErr w:type="gramEnd"/>
+      <w:r>
+        <w:t xml:space="preserve"> social</w:t>
       </w:r>
       <w:r>
         <w:t xml:space="preserve">. </w:t>
@@ -4202,7 +4210,7 @@
       <w:pPr>
         <w:pStyle w:val="Cabealho2"/>
       </w:pPr>
-      <w:bookmarkStart w:id="3" w:name="_Toc357984190"/>
+      <w:bookmarkStart w:id="3" w:name="_Toc357988347"/>
       <w:r>
         <w:t xml:space="preserve">1.2 </w:t>
       </w:r>
@@ -4221,7 +4229,7 @@
       <w:pPr>
         <w:pStyle w:val="Cabealho3"/>
       </w:pPr>
-      <w:bookmarkStart w:id="4" w:name="_Toc357984191"/>
+      <w:bookmarkStart w:id="4" w:name="_Toc357988348"/>
       <w:r>
         <w:t>Descrição</w:t>
       </w:r>
@@ -4269,7 +4277,7 @@
       <w:r>
         <w:br w:type="page"/>
       </w:r>
-      <w:bookmarkStart w:id="6" w:name="_Toc357984192"/>
+      <w:bookmarkStart w:id="6" w:name="_Toc357988349"/>
       <w:r>
         <w:lastRenderedPageBreak/>
         <w:t>Componentes</w:t>
@@ -4522,7 +4530,7 @@
       <w:pPr>
         <w:pStyle w:val="Cabealho3"/>
       </w:pPr>
-      <w:bookmarkStart w:id="7" w:name="_Toc357984193"/>
+      <w:bookmarkStart w:id="7" w:name="_Toc357988350"/>
       <w:r>
         <w:lastRenderedPageBreak/>
         <w:t xml:space="preserve">Análise da Concorrência e </w:t>
@@ -4613,7 +4621,7 @@
       <w:pPr>
         <w:pStyle w:val="Cabealho2"/>
       </w:pPr>
-      <w:bookmarkStart w:id="8" w:name="_Toc357984194"/>
+      <w:bookmarkStart w:id="8" w:name="_Toc357988351"/>
       <w:r>
         <w:t xml:space="preserve">1.3 </w:t>
       </w:r>
@@ -4700,7 +4708,7 @@
         <w:lastRenderedPageBreak/>
         <w:t xml:space="preserve"> </w:t>
       </w:r>
-      <w:bookmarkStart w:id="9" w:name="_Toc357984195"/>
+      <w:bookmarkStart w:id="9" w:name="_Toc357988352"/>
       <w:r>
         <w:t>Objetivos</w:t>
       </w:r>
@@ -5003,7 +5011,7 @@
       <w:pPr>
         <w:pStyle w:val="Cabealho1"/>
       </w:pPr>
-      <w:bookmarkStart w:id="10" w:name="_Toc357984196"/>
+      <w:bookmarkStart w:id="10" w:name="_Toc357988353"/>
       <w:r>
         <w:lastRenderedPageBreak/>
         <w:t>Análise de Requisitos</w:t>
@@ -5051,7 +5059,7 @@
       <w:pPr>
         <w:pStyle w:val="Cabealho2"/>
       </w:pPr>
-      <w:bookmarkStart w:id="11" w:name="_Toc357984197"/>
+      <w:bookmarkStart w:id="11" w:name="_Toc357988354"/>
       <w:r>
         <w:t>3</w:t>
       </w:r>
@@ -5320,7 +5328,7 @@
       <w:pPr>
         <w:pStyle w:val="Cabealho2"/>
       </w:pPr>
-      <w:bookmarkStart w:id="12" w:name="_Toc357984198"/>
+      <w:bookmarkStart w:id="12" w:name="_Toc357988355"/>
       <w:r>
         <w:lastRenderedPageBreak/>
         <w:t>3</w:t>
@@ -5410,7 +5418,7 @@
       <w:pPr>
         <w:pStyle w:val="Cabealho2"/>
       </w:pPr>
-      <w:bookmarkStart w:id="13" w:name="_Toc357984199"/>
+      <w:bookmarkStart w:id="13" w:name="_Toc357988356"/>
       <w:r>
         <w:t>3</w:t>
       </w:r>
@@ -5458,7 +5466,7 @@
       <w:pPr>
         <w:pStyle w:val="Cabealho2"/>
       </w:pPr>
-      <w:bookmarkStart w:id="14" w:name="_Toc357984200"/>
+      <w:bookmarkStart w:id="14" w:name="_Toc357988357"/>
       <w:r>
         <w:t>3</w:t>
       </w:r>
@@ -5785,7 +5793,7 @@
       <w:pPr>
         <w:pStyle w:val="Cabealho1"/>
       </w:pPr>
-      <w:bookmarkStart w:id="15" w:name="_Toc357984201"/>
+      <w:bookmarkStart w:id="15" w:name="_Toc357988358"/>
       <w:r>
         <w:t>Especificação UML</w:t>
       </w:r>
@@ -5854,7 +5862,7 @@
       <w:pPr>
         <w:pStyle w:val="Cabealho2"/>
       </w:pPr>
-      <w:bookmarkStart w:id="16" w:name="_Toc357984202"/>
+      <w:bookmarkStart w:id="16" w:name="_Toc357988359"/>
       <w:r>
         <w:lastRenderedPageBreak/>
         <w:t>4</w:t>
@@ -5978,7 +5986,7 @@
           <w:iCs/>
         </w:rPr>
       </w:pPr>
-      <w:bookmarkStart w:id="17" w:name="_Toc357984203"/>
+      <w:bookmarkStart w:id="17" w:name="_Toc357988360"/>
       <w:r>
         <w:t>4</w:t>
       </w:r>
@@ -6030,7 +6038,7 @@
       <w:pPr>
         <w:pStyle w:val="Cabealho3"/>
       </w:pPr>
-      <w:bookmarkStart w:id="18" w:name="_Toc357984204"/>
+      <w:bookmarkStart w:id="18" w:name="_Toc357988361"/>
       <w:r>
         <w:t>Utilizadores</w:t>
       </w:r>
@@ -6202,7 +6210,7 @@
       <w:pPr>
         <w:pStyle w:val="Cabealho3"/>
       </w:pPr>
-      <w:bookmarkStart w:id="19" w:name="_Toc357984205"/>
+      <w:bookmarkStart w:id="19" w:name="_Toc357988362"/>
       <w:r>
         <w:t>Diagrama Geral de Use Case</w:t>
       </w:r>
@@ -6314,7 +6322,7 @@
       <w:pPr>
         <w:pStyle w:val="Cabealho3"/>
       </w:pPr>
-      <w:bookmarkStart w:id="20" w:name="_Toc357984206"/>
+      <w:bookmarkStart w:id="20" w:name="_Toc357988363"/>
       <w:r>
         <w:lastRenderedPageBreak/>
         <w:t>Descrição textual dos diagramas de Use Case</w:t>
@@ -6614,7 +6622,7 @@
       <w:pPr>
         <w:pStyle w:val="Cabealho2"/>
       </w:pPr>
-      <w:bookmarkStart w:id="21" w:name="_Toc357984207"/>
+      <w:bookmarkStart w:id="21" w:name="_Toc357988364"/>
       <w:r>
         <w:t>4</w:t>
       </w:r>
@@ -7748,7 +7756,7 @@
       <w:pPr>
         <w:pStyle w:val="Cabealho2"/>
       </w:pPr>
-      <w:bookmarkStart w:id="22" w:name="_Toc357984208"/>
+      <w:bookmarkStart w:id="22" w:name="_Toc357988365"/>
       <w:r>
         <w:lastRenderedPageBreak/>
         <w:t xml:space="preserve">4.3 </w:t>
@@ -7765,7 +7773,7 @@
       <w:pPr>
         <w:pStyle w:val="Cabealho3"/>
       </w:pPr>
-      <w:bookmarkStart w:id="23" w:name="_Toc357984209"/>
+      <w:bookmarkStart w:id="23" w:name="_Toc357988366"/>
       <w:r>
         <w:t>Diagramas de Atividade Gerais</w:t>
       </w:r>
@@ -8107,7 +8115,7 @@
       <w:pPr>
         <w:pStyle w:val="Cabealho3"/>
       </w:pPr>
-      <w:bookmarkStart w:id="24" w:name="_Toc357984210"/>
+      <w:bookmarkStart w:id="24" w:name="_Toc357988367"/>
       <w:r>
         <w:lastRenderedPageBreak/>
         <w:t>Diagramas de Atividade de funções específicas</w:t>
@@ -8591,7 +8599,7 @@
       <w:pPr>
         <w:pStyle w:val="Cabealho1"/>
       </w:pPr>
-      <w:bookmarkStart w:id="25" w:name="_Toc357984211"/>
+      <w:bookmarkStart w:id="25" w:name="_Toc357988368"/>
       <w:r>
         <w:lastRenderedPageBreak/>
         <w:t>Esquema Relacional de Base de Dados</w:t>
@@ -8744,7 +8752,7 @@
       <w:pPr>
         <w:pStyle w:val="Cabealho1"/>
       </w:pPr>
-      <w:bookmarkStart w:id="26" w:name="_Toc357984212"/>
+      <w:bookmarkStart w:id="26" w:name="_Toc357988369"/>
       <w:r>
         <w:lastRenderedPageBreak/>
         <w:t>Implementação</w:t>
@@ -8755,7 +8763,7 @@
       <w:pPr>
         <w:pStyle w:val="Cabealho2"/>
       </w:pPr>
-      <w:bookmarkStart w:id="27" w:name="_Toc357984213"/>
+      <w:bookmarkStart w:id="27" w:name="_Toc357988370"/>
       <w:r>
         <w:t xml:space="preserve">6.1 </w:t>
       </w:r>
@@ -9082,7 +9090,7 @@
       <w:pPr>
         <w:pStyle w:val="Cabealho2"/>
       </w:pPr>
-      <w:bookmarkStart w:id="28" w:name="_Toc357984214"/>
+      <w:bookmarkStart w:id="28" w:name="_Toc357988371"/>
       <w:r>
         <w:lastRenderedPageBreak/>
         <w:t xml:space="preserve">6.2 </w:t>
@@ -9212,7 +9220,7 @@
       <w:pPr>
         <w:pStyle w:val="Cabealho2"/>
       </w:pPr>
-      <w:bookmarkStart w:id="29" w:name="_Toc357984215"/>
+      <w:bookmarkStart w:id="29" w:name="_Toc357988372"/>
       <w:r>
         <w:t xml:space="preserve">6.2 </w:t>
       </w:r>
@@ -9479,7 +9487,7 @@
       <w:pPr>
         <w:pStyle w:val="Cabealho2"/>
       </w:pPr>
-      <w:bookmarkStart w:id="30" w:name="_Toc357984216"/>
+      <w:bookmarkStart w:id="30" w:name="_Toc357988373"/>
       <w:r>
         <w:t xml:space="preserve">6.3 </w:t>
       </w:r>
@@ -9497,7 +9505,7 @@
       <w:pPr>
         <w:pStyle w:val="Cabealho3"/>
       </w:pPr>
-      <w:bookmarkStart w:id="31" w:name="_Toc357984217"/>
+      <w:bookmarkStart w:id="31" w:name="_Toc357988374"/>
       <w:r>
         <w:t>Classe Comentário</w:t>
       </w:r>
@@ -9517,7 +9525,7 @@
       <w:pPr>
         <w:pStyle w:val="Cabealho3"/>
       </w:pPr>
-      <w:bookmarkStart w:id="32" w:name="_Toc357984218"/>
+      <w:bookmarkStart w:id="32" w:name="_Toc357988375"/>
       <w:r>
         <w:t>Classe Localidade</w:t>
       </w:r>
@@ -9537,7 +9545,7 @@
       <w:pPr>
         <w:pStyle w:val="Cabealho3"/>
       </w:pPr>
-      <w:bookmarkStart w:id="33" w:name="_Toc357984219"/>
+      <w:bookmarkStart w:id="33" w:name="_Toc357988376"/>
       <w:r>
         <w:t xml:space="preserve">Classe </w:t>
       </w:r>
@@ -9558,7 +9566,7 @@
       <w:pPr>
         <w:pStyle w:val="Cabealho3"/>
       </w:pPr>
-      <w:bookmarkStart w:id="34" w:name="_Toc357984220"/>
+      <w:bookmarkStart w:id="34" w:name="_Toc357988377"/>
       <w:r>
         <w:t>Classe Utilizador</w:t>
       </w:r>
@@ -9629,7 +9637,7 @@
       <w:pPr>
         <w:pStyle w:val="Cabealho1"/>
       </w:pPr>
-      <w:bookmarkStart w:id="35" w:name="_Toc357984221"/>
+      <w:bookmarkStart w:id="35" w:name="_Toc357988378"/>
       <w:r>
         <w:lastRenderedPageBreak/>
         <w:t>Funcionamento da Aplicação</w:t>
@@ -9641,7 +9649,7 @@
       <w:pPr>
         <w:pStyle w:val="Cabealho2"/>
       </w:pPr>
-      <w:bookmarkStart w:id="36" w:name="_Toc357984222"/>
+      <w:bookmarkStart w:id="36" w:name="_Toc357988379"/>
       <w:r>
         <w:rPr>
           <w:b w:val="0"/>
@@ -9661,7 +9669,7 @@
       <w:pPr>
         <w:pStyle w:val="Cabealho3"/>
       </w:pPr>
-      <w:bookmarkStart w:id="37" w:name="_Toc357984223"/>
+      <w:bookmarkStart w:id="37" w:name="_Toc357988380"/>
       <w:r>
         <w:t>Início</w:t>
       </w:r>
@@ -9732,7 +9740,7 @@
       <w:pPr>
         <w:pStyle w:val="Cabealho3"/>
       </w:pPr>
-      <w:bookmarkStart w:id="38" w:name="_Toc357984224"/>
+      <w:bookmarkStart w:id="38" w:name="_Toc357988381"/>
       <w:r>
         <w:t>Página após pesquisa ou autenticação</w:t>
       </w:r>
@@ -9773,7 +9781,7 @@
       <w:pPr>
         <w:pStyle w:val="Cabealho3"/>
       </w:pPr>
-      <w:bookmarkStart w:id="39" w:name="_Toc357984225"/>
+      <w:bookmarkStart w:id="39" w:name="_Toc357988382"/>
       <w:r>
         <w:t xml:space="preserve">Estatística de ocorrências por </w:t>
       </w:r>
@@ -9797,7 +9805,7 @@
       <w:pPr>
         <w:pStyle w:val="Cabealho3"/>
       </w:pPr>
-      <w:bookmarkStart w:id="40" w:name="_Toc357984226"/>
+      <w:bookmarkStart w:id="40" w:name="_Toc357988383"/>
       <w:r>
         <w:t>Registo de Utilizadores</w:t>
       </w:r>
@@ -9876,7 +9884,7 @@
       <w:pPr>
         <w:pStyle w:val="Cabealho2"/>
       </w:pPr>
-      <w:bookmarkStart w:id="41" w:name="_Toc357984227"/>
+      <w:bookmarkStart w:id="41" w:name="_Toc357988384"/>
       <w:r>
         <w:t xml:space="preserve">7.2 </w:t>
       </w:r>
@@ -9889,7 +9897,7 @@
       <w:pPr>
         <w:pStyle w:val="Cabealho3"/>
       </w:pPr>
-      <w:bookmarkStart w:id="42" w:name="_Toc357984228"/>
+      <w:bookmarkStart w:id="42" w:name="_Toc357988385"/>
       <w:r>
         <w:t>Conceito</w:t>
       </w:r>
@@ -9949,7 +9957,7 @@
       <w:pPr>
         <w:pStyle w:val="Cabealho3"/>
       </w:pPr>
-      <w:bookmarkStart w:id="43" w:name="_Toc357984229"/>
+      <w:bookmarkStart w:id="43" w:name="_Toc357988386"/>
       <w:r>
         <w:t>Estrutura</w:t>
       </w:r>
@@ -10111,7 +10119,7 @@
       <w:pPr>
         <w:pStyle w:val="Cabealho2"/>
       </w:pPr>
-      <w:bookmarkStart w:id="44" w:name="_Toc357984230"/>
+      <w:bookmarkStart w:id="44" w:name="_Toc357988387"/>
       <w:r>
         <w:lastRenderedPageBreak/>
         <w:t xml:space="preserve">7.3 </w:t>
@@ -10125,7 +10133,7 @@
       <w:pPr>
         <w:pStyle w:val="Cabealho3"/>
       </w:pPr>
-      <w:bookmarkStart w:id="45" w:name="_Toc357984231"/>
+      <w:bookmarkStart w:id="45" w:name="_Toc357988388"/>
       <w:r>
         <w:t>Estrutura</w:t>
       </w:r>
@@ -10193,7 +10201,7 @@
       <w:pPr>
         <w:pStyle w:val="Cabealho3"/>
       </w:pPr>
-      <w:bookmarkStart w:id="46" w:name="_Toc357984232"/>
+      <w:bookmarkStart w:id="46" w:name="_Toc357988389"/>
       <w:proofErr w:type="spellStart"/>
       <w:r>
         <w:t>Workflow</w:t>
@@ -10253,7 +10261,7 @@
       <w:pPr>
         <w:pStyle w:val="Cabealho1"/>
       </w:pPr>
-      <w:bookmarkStart w:id="47" w:name="_Toc357984233"/>
+      <w:bookmarkStart w:id="47" w:name="_Toc357988390"/>
       <w:r>
         <w:lastRenderedPageBreak/>
         <w:t>Manual de Instalação</w:t>
@@ -10376,7 +10384,7 @@
         <w:pStyle w:val="Cabealho1"/>
         <w:ind w:firstLine="0"/>
       </w:pPr>
-      <w:bookmarkStart w:id="48" w:name="_Toc357984234"/>
+      <w:bookmarkStart w:id="48" w:name="_Toc357988391"/>
       <w:r>
         <w:lastRenderedPageBreak/>
         <w:t>Conclusão</w:t>
@@ -15866,7 +15874,7 @@
 </file>
 
 <file path=customXml/itemProps2.xml><?xml version="1.0" encoding="utf-8"?>
-<ds:datastoreItem xmlns:ds="http://schemas.openxmlformats.org/officeDocument/2006/customXml" ds:itemID="{8E491D09-A33E-4D71-967B-A4FA1A71483F}">
+<ds:datastoreItem xmlns:ds="http://schemas.openxmlformats.org/officeDocument/2006/customXml" ds:itemID="{508467DF-E8F6-4DDE-ABFD-23A3FFFC3EED}">
   <ds:schemaRefs>
     <ds:schemaRef ds:uri="http://schemas.openxmlformats.org/officeDocument/2006/bibliography"/>
   </ds:schemaRefs>

</xml_diff>